<commit_message>
added some date functions
edate, eomonth and others
</commit_message>
<xml_diff>
--- a/RTA - Youssef Tawfik.docx
+++ b/RTA - Youssef Tawfik.docx
@@ -243,7 +243,6 @@
     <w:p>
       <w:pPr>
         <w:pStyle w:val="Heading3"/>
-        <w:spacing w:before="0"/>
         <w:rPr>
           <w:lang w:bidi="ar-EG"/>
         </w:rPr>
@@ -513,7 +512,6 @@
     <w:p>
       <w:pPr>
         <w:pStyle w:val="Heading3"/>
-        <w:spacing w:before="0"/>
         <w:rPr>
           <w:lang w:bidi="ar-EG"/>
         </w:rPr>
@@ -720,7 +718,6 @@
     <w:p>
       <w:pPr>
         <w:pStyle w:val="Heading3"/>
-        <w:spacing w:before="0"/>
         <w:rPr>
           <w:rStyle w:val="Heading2Char"/>
           <w:lang w:bidi="ar-EG"/>
@@ -1108,7 +1105,6 @@
     <w:p>
       <w:pPr>
         <w:pStyle w:val="Heading3"/>
-        <w:spacing w:before="0"/>
         <w:rPr>
           <w:lang w:bidi="ar-EG"/>
         </w:rPr>
@@ -1302,7 +1298,6 @@
     <w:p>
       <w:pPr>
         <w:pStyle w:val="Heading3"/>
-        <w:spacing w:before="0"/>
         <w:rPr>
           <w:lang w:bidi="ar-EG"/>
         </w:rPr>
@@ -1561,7 +1556,6 @@
     <w:p>
       <w:pPr>
         <w:pStyle w:val="Heading3"/>
-        <w:spacing w:before="0"/>
         <w:rPr>
           <w:lang w:bidi="ar-EG"/>
         </w:rPr>
@@ -1797,7 +1791,6 @@
     <w:p>
       <w:pPr>
         <w:pStyle w:val="Heading3"/>
-        <w:spacing w:before="0"/>
         <w:rPr>
           <w:lang w:bidi="ar-EG"/>
         </w:rPr>
@@ -2007,7 +2000,6 @@
     <w:p>
       <w:pPr>
         <w:pStyle w:val="Heading3"/>
-        <w:spacing w:before="0"/>
         <w:rPr>
           <w:rStyle w:val="Heading2Char"/>
           <w:b/>
@@ -2184,7 +2176,6 @@
     <w:p>
       <w:pPr>
         <w:pStyle w:val="Heading3"/>
-        <w:spacing w:before="0"/>
         <w:rPr>
           <w:rStyle w:val="Heading2Char"/>
           <w:b/>
@@ -2435,7 +2426,6 @@
     <w:p>
       <w:pPr>
         <w:pStyle w:val="Heading3"/>
-        <w:spacing w:before="0"/>
         <w:rPr>
           <w:rStyle w:val="Heading2Char"/>
           <w:b/>
@@ -2573,7 +2563,6 @@
     <w:p>
       <w:pPr>
         <w:pStyle w:val="Heading3"/>
-        <w:spacing w:before="0"/>
         <w:rPr>
           <w:lang w:bidi="ar-EG"/>
         </w:rPr>
@@ -2698,7 +2687,6 @@
     <w:p>
       <w:pPr>
         <w:pStyle w:val="Heading3"/>
-        <w:spacing w:before="0"/>
         <w:rPr>
           <w:lang w:bidi="ar-EG"/>
         </w:rPr>
@@ -2836,7 +2824,6 @@
     <w:p>
       <w:pPr>
         <w:pStyle w:val="Heading3"/>
-        <w:spacing w:before="0"/>
         <w:rPr>
           <w:lang w:bidi="ar-EG"/>
         </w:rPr>
@@ -3095,7 +3082,6 @@
     <w:p>
       <w:pPr>
         <w:pStyle w:val="Heading3"/>
-        <w:spacing w:before="0"/>
         <w:rPr>
           <w:rStyle w:val="Heading2Char"/>
           <w:lang w:bidi="ar-EG"/>
@@ -3354,7 +3340,6 @@
     <w:p>
       <w:pPr>
         <w:pStyle w:val="Heading3"/>
-        <w:spacing w:before="0"/>
         <w:rPr>
           <w:rStyle w:val="Heading2Char"/>
           <w:b/>
@@ -3545,7 +3530,6 @@
     <w:p>
       <w:pPr>
         <w:pStyle w:val="Heading3"/>
-        <w:spacing w:before="0"/>
         <w:rPr>
           <w:rStyle w:val="Heading2Char"/>
           <w:b/>
@@ -3705,7 +3689,21 @@
         <w:rPr>
           <w:lang w:bidi="ar-EG"/>
         </w:rPr>
-        <w:t>" appear in column A and the corresponding quantity in column B is greater than 1</w:t>
+        <w:t xml:space="preserve">" </w:t>
+      </w:r>
+      <w:proofErr w:type="gramStart"/>
+      <w:r>
+        <w:rPr>
+          <w:lang w:bidi="ar-EG"/>
+        </w:rPr>
+        <w:t>appear</w:t>
+      </w:r>
+      <w:proofErr w:type="gramEnd"/>
+      <w:r>
+        <w:rPr>
+          <w:lang w:bidi="ar-EG"/>
+        </w:rPr>
+        <w:t xml:space="preserve"> in column A and the corresponding quantity in column B is greater than 1</w:t>
       </w:r>
       <w:r>
         <w:rPr>
@@ -3752,7 +3750,6 @@
     <w:p>
       <w:pPr>
         <w:pStyle w:val="Heading3"/>
-        <w:spacing w:before="0"/>
         <w:rPr>
           <w:rStyle w:val="Heading2Char"/>
           <w:b/>
@@ -3923,7 +3920,6 @@
     <w:p>
       <w:pPr>
         <w:pStyle w:val="Heading3"/>
-        <w:spacing w:before="0"/>
         <w:rPr>
           <w:rStyle w:val="Heading2Char"/>
           <w:b/>
@@ -4100,7 +4096,6 @@
     <w:p>
       <w:pPr>
         <w:pStyle w:val="Heading3"/>
-        <w:spacing w:before="0"/>
       </w:pPr>
       <w:r>
         <w:lastRenderedPageBreak/>
@@ -4278,7 +4273,6 @@
     <w:p>
       <w:pPr>
         <w:pStyle w:val="Heading3"/>
-        <w:spacing w:before="0"/>
       </w:pPr>
       <w:r>
         <w:t>MIN</w:t>
@@ -4472,7 +4466,6 @@
     <w:p>
       <w:pPr>
         <w:pStyle w:val="Heading3"/>
-        <w:spacing w:before="0"/>
         <w:rPr>
           <w:rStyle w:val="Heading2Char"/>
           <w:lang w:bidi="ar-EG"/>
@@ -4996,14 +4989,134 @@
           <w:rStyle w:val="Heading2Char"/>
           <w:b/>
         </w:rPr>
+        <w:t>Text</w:t>
+      </w:r>
+    </w:p>
+    <w:p>
+      <w:r>
+        <w:t>‘{number} : sets the number as a text</w:t>
+      </w:r>
+    </w:p>
+    <w:p>
+      <w:r>
         <w:lastRenderedPageBreak/>
-        <w:t>Text</w:t>
+        <w:drawing>
+          <wp:inline distT="0" distB="0" distL="0" distR="0" wp14:anchorId="5C2D7704" wp14:editId="006C1304">
+            <wp:extent cx="4206605" cy="1973751"/>
+            <wp:effectExtent l="76200" t="76200" r="137160" b="140970"/>
+            <wp:docPr id="1657941601" name="Picture 1" descr="A screenshot of a computer&#10;&#10;Description automatically generated"/>
+            <wp:cNvGraphicFramePr>
+              <a:graphicFrameLocks xmlns:a="http://schemas.openxmlformats.org/drawingml/2006/main" noChangeAspect="1"/>
+            </wp:cNvGraphicFramePr>
+            <a:graphic xmlns:a="http://schemas.openxmlformats.org/drawingml/2006/main">
+              <a:graphicData uri="http://schemas.openxmlformats.org/drawingml/2006/picture">
+                <pic:pic xmlns:pic="http://schemas.openxmlformats.org/drawingml/2006/picture">
+                  <pic:nvPicPr>
+                    <pic:cNvPr id="1657941601" name="Picture 1" descr="A screenshot of a computer&#10;&#10;Description automatically generated"/>
+                    <pic:cNvPicPr/>
+                  </pic:nvPicPr>
+                  <pic:blipFill>
+                    <a:blip r:embed="rId28"/>
+                    <a:stretch>
+                      <a:fillRect/>
+                    </a:stretch>
+                  </pic:blipFill>
+                  <pic:spPr>
+                    <a:xfrm>
+                      <a:off x="0" y="0"/>
+                      <a:ext cx="4206605" cy="1973751"/>
+                    </a:xfrm>
+                    <a:prstGeom prst="rect">
+                      <a:avLst/>
+                    </a:prstGeom>
+                    <a:ln w="38100" cap="sq">
+                      <a:solidFill>
+                        <a:srgbClr val="000000"/>
+                      </a:solidFill>
+                      <a:prstDash val="solid"/>
+                      <a:miter lim="800000"/>
+                    </a:ln>
+                    <a:effectLst>
+                      <a:outerShdw blurRad="50800" dist="38100" dir="2700000" algn="tl" rotWithShape="0">
+                        <a:srgbClr val="000000">
+                          <a:alpha val="43000"/>
+                        </a:srgbClr>
+                      </a:outerShdw>
+                    </a:effectLst>
+                  </pic:spPr>
+                </pic:pic>
+              </a:graphicData>
+            </a:graphic>
+          </wp:inline>
+        </w:drawing>
+      </w:r>
+      <w:r>
+        <w:drawing>
+          <wp:inline distT="0" distB="0" distL="0" distR="0" wp14:anchorId="5B9D4C2B" wp14:editId="0D861F29">
+            <wp:extent cx="4023709" cy="1928027"/>
+            <wp:effectExtent l="76200" t="76200" r="129540" b="129540"/>
+            <wp:docPr id="567359517" name="Picture 1" descr="A screenshot of a computer&#10;&#10;Description automatically generated"/>
+            <wp:cNvGraphicFramePr>
+              <a:graphicFrameLocks xmlns:a="http://schemas.openxmlformats.org/drawingml/2006/main" noChangeAspect="1"/>
+            </wp:cNvGraphicFramePr>
+            <a:graphic xmlns:a="http://schemas.openxmlformats.org/drawingml/2006/main">
+              <a:graphicData uri="http://schemas.openxmlformats.org/drawingml/2006/picture">
+                <pic:pic xmlns:pic="http://schemas.openxmlformats.org/drawingml/2006/picture">
+                  <pic:nvPicPr>
+                    <pic:cNvPr id="567359517" name="Picture 1" descr="A screenshot of a computer&#10;&#10;Description automatically generated"/>
+                    <pic:cNvPicPr/>
+                  </pic:nvPicPr>
+                  <pic:blipFill>
+                    <a:blip r:embed="rId29"/>
+                    <a:stretch>
+                      <a:fillRect/>
+                    </a:stretch>
+                  </pic:blipFill>
+                  <pic:spPr>
+                    <a:xfrm>
+                      <a:off x="0" y="0"/>
+                      <a:ext cx="4023709" cy="1928027"/>
+                    </a:xfrm>
+                    <a:prstGeom prst="rect">
+                      <a:avLst/>
+                    </a:prstGeom>
+                    <a:ln w="38100" cap="sq">
+                      <a:solidFill>
+                        <a:srgbClr val="000000"/>
+                      </a:solidFill>
+                      <a:prstDash val="solid"/>
+                      <a:miter lim="800000"/>
+                    </a:ln>
+                    <a:effectLst>
+                      <a:outerShdw blurRad="50800" dist="38100" dir="2700000" algn="tl" rotWithShape="0">
+                        <a:srgbClr val="000000">
+                          <a:alpha val="43000"/>
+                        </a:srgbClr>
+                      </a:outerShdw>
+                    </a:effectLst>
+                  </pic:spPr>
+                </pic:pic>
+              </a:graphicData>
+            </a:graphic>
+          </wp:inline>
+        </w:drawing>
+      </w:r>
+    </w:p>
+    <w:p>
+      <w:pPr>
+        <w:pStyle w:val="ListParagraph"/>
+        <w:numPr>
+          <w:ilvl w:val="0"/>
+          <w:numId w:val="36"/>
+        </w:numPr>
+      </w:pPr>
+      <w:r>
+        <w:t>You can use it as a number by getting its value: =value({A1})</w:t>
       </w:r>
     </w:p>
     <w:p>
       <w:pPr>
         <w:pStyle w:val="Heading3"/>
-        <w:spacing w:before="0"/>
         <w:rPr>
           <w:lang w:bidi="ar-EG"/>
         </w:rPr>
@@ -5097,7 +5210,7 @@
                     <pic:cNvPicPr/>
                   </pic:nvPicPr>
                   <pic:blipFill>
-                    <a:blip r:embed="rId28"/>
+                    <a:blip r:embed="rId30"/>
                     <a:stretch>
                       <a:fillRect/>
                     </a:stretch>
@@ -5188,7 +5301,6 @@
     <w:p>
       <w:pPr>
         <w:pStyle w:val="Heading3"/>
-        <w:spacing w:before="0"/>
         <w:rPr>
           <w:lang w:bidi="ar-EG"/>
         </w:rPr>
@@ -5349,6 +5461,7 @@
         <w:rPr>
           <w:lang w:bidi="ar-EG"/>
         </w:rPr>
+        <w:lastRenderedPageBreak/>
         <w:t xml:space="preserve">=TEXT(0.1234, "0.00%")         </w:t>
       </w:r>
       <w:r>
@@ -5607,16 +5720,14 @@
     <w:p>
       <w:pPr>
         <w:pStyle w:val="Heading3"/>
-        <w:spacing w:before="0"/>
-        <w:rPr>
-          <w:lang w:bidi="ar-EG"/>
-        </w:rPr>
-      </w:pPr>
-      <w:r>
-        <w:rPr>
-          <w:lang w:bidi="ar-EG"/>
-        </w:rPr>
-        <w:lastRenderedPageBreak/>
+        <w:rPr>
+          <w:lang w:bidi="ar-EG"/>
+        </w:rPr>
+      </w:pPr>
+      <w:r>
+        <w:rPr>
+          <w:lang w:bidi="ar-EG"/>
+        </w:rPr>
         <w:t>LEN</w:t>
       </w:r>
     </w:p>
@@ -5658,7 +5769,7 @@
           <w:lang w:bidi="ar-EG"/>
         </w:rPr>
         <w:drawing>
-          <wp:inline distT="0" distB="0" distL="0" distR="0" wp14:anchorId="1D804744" wp14:editId="132C9EC8">
+          <wp:inline distT="0" distB="0" distL="0" distR="0" wp14:anchorId="2AD5C9F3" wp14:editId="66B12F90">
             <wp:extent cx="3231160" cy="1432684"/>
             <wp:effectExtent l="76200" t="76200" r="140970" b="129540"/>
             <wp:docPr id="1509112015" name="Picture 1" descr="A screenshot of a computer&#10;&#10;Description automatically generated"/>
@@ -5673,7 +5784,7 @@
                     <pic:cNvPicPr/>
                   </pic:nvPicPr>
                   <pic:blipFill>
-                    <a:blip r:embed="rId29"/>
+                    <a:blip r:embed="rId31"/>
                     <a:stretch>
                       <a:fillRect/>
                     </a:stretch>
@@ -5770,7 +5881,415 @@
     <w:p>
       <w:pPr>
         <w:pStyle w:val="Heading3"/>
-        <w:spacing w:before="0"/>
+        <w:rPr>
+          <w:lang w:bidi="ar-EG"/>
+        </w:rPr>
+      </w:pPr>
+      <w:r>
+        <w:rPr>
+          <w:lang w:bidi="ar-EG"/>
+        </w:rPr>
+        <w:t>RIGHT</w:t>
+      </w:r>
+    </w:p>
+    <w:p>
+      <w:pPr>
+        <w:rPr>
+          <w:lang w:bidi="ar-EG"/>
+        </w:rPr>
+      </w:pPr>
+      <w:r>
+        <w:rPr>
+          <w:lang w:bidi="ar-EG"/>
+        </w:rPr>
+        <w:t>Returns a number of characters starting from the right</w:t>
+      </w:r>
+    </w:p>
+    <w:p>
+      <w:pPr>
+        <w:rPr>
+          <w:lang w:bidi="ar-EG"/>
+        </w:rPr>
+      </w:pPr>
+      <w:r>
+        <w:rPr>
+          <w:lang w:bidi="ar-EG"/>
+        </w:rPr>
+        <w:t>=</w:t>
+      </w:r>
+      <w:r>
+        <w:rPr>
+          <w:lang w:bidi="ar-EG"/>
+        </w:rPr>
+        <w:t>RIGHT</w:t>
+      </w:r>
+      <w:r>
+        <w:rPr>
+          <w:lang w:bidi="ar-EG"/>
+        </w:rPr>
+        <w:t>({text}</w:t>
+      </w:r>
+      <w:r>
+        <w:rPr>
+          <w:lang w:bidi="ar-EG"/>
+        </w:rPr>
+        <w:t>, {number_of_characters}</w:t>
+      </w:r>
+      <w:r>
+        <w:rPr>
+          <w:lang w:bidi="ar-EG"/>
+        </w:rPr>
+        <w:t>)</w:t>
+      </w:r>
+    </w:p>
+    <w:p>
+      <w:pPr>
+        <w:rPr>
+          <w:lang w:bidi="ar-EG"/>
+        </w:rPr>
+      </w:pPr>
+      <w:r>
+        <w:rPr>
+          <w:lang w:bidi="ar-EG"/>
+        </w:rPr>
+        <w:lastRenderedPageBreak/>
+        <w:drawing>
+          <wp:inline distT="0" distB="0" distL="0" distR="0" wp14:anchorId="0D442D67" wp14:editId="68AFCC73">
+            <wp:extent cx="2949196" cy="1287892"/>
+            <wp:effectExtent l="76200" t="76200" r="137160" b="140970"/>
+            <wp:docPr id="1279459881" name="Picture 1" descr="A screenshot of a computer&#10;&#10;Description automatically generated"/>
+            <wp:cNvGraphicFramePr>
+              <a:graphicFrameLocks xmlns:a="http://schemas.openxmlformats.org/drawingml/2006/main" noChangeAspect="1"/>
+            </wp:cNvGraphicFramePr>
+            <a:graphic xmlns:a="http://schemas.openxmlformats.org/drawingml/2006/main">
+              <a:graphicData uri="http://schemas.openxmlformats.org/drawingml/2006/picture">
+                <pic:pic xmlns:pic="http://schemas.openxmlformats.org/drawingml/2006/picture">
+                  <pic:nvPicPr>
+                    <pic:cNvPr id="1279459881" name="Picture 1" descr="A screenshot of a computer&#10;&#10;Description automatically generated"/>
+                    <pic:cNvPicPr/>
+                  </pic:nvPicPr>
+                  <pic:blipFill>
+                    <a:blip r:embed="rId32"/>
+                    <a:stretch>
+                      <a:fillRect/>
+                    </a:stretch>
+                  </pic:blipFill>
+                  <pic:spPr>
+                    <a:xfrm>
+                      <a:off x="0" y="0"/>
+                      <a:ext cx="2949196" cy="1287892"/>
+                    </a:xfrm>
+                    <a:prstGeom prst="rect">
+                      <a:avLst/>
+                    </a:prstGeom>
+                    <a:ln w="38100" cap="sq">
+                      <a:solidFill>
+                        <a:srgbClr val="000000"/>
+                      </a:solidFill>
+                      <a:prstDash val="solid"/>
+                      <a:miter lim="800000"/>
+                    </a:ln>
+                    <a:effectLst>
+                      <a:outerShdw blurRad="50800" dist="38100" dir="2700000" algn="tl" rotWithShape="0">
+                        <a:srgbClr val="000000">
+                          <a:alpha val="43000"/>
+                        </a:srgbClr>
+                      </a:outerShdw>
+                    </a:effectLst>
+                  </pic:spPr>
+                </pic:pic>
+              </a:graphicData>
+            </a:graphic>
+          </wp:inline>
+        </w:drawing>
+      </w:r>
+    </w:p>
+    <w:p>
+      <w:pPr>
+        <w:jc w:val="center"/>
+        <w:rPr>
+          <w:lang w:bidi="ar-EG"/>
+        </w:rPr>
+      </w:pPr>
+      <w:r>
+        <w:rPr>
+          <w:rStyle w:val="Heading2Char"/>
+          <w:lang w:bidi="ar-EG"/>
+        </w:rPr>
+        <w:t>@@@@@@@</w:t>
+      </w:r>
+    </w:p>
+    <w:p>
+      <w:pPr>
+        <w:pStyle w:val="Heading3"/>
+        <w:rPr>
+          <w:lang w:bidi="ar-EG"/>
+        </w:rPr>
+      </w:pPr>
+      <w:r>
+        <w:rPr>
+          <w:lang w:bidi="ar-EG"/>
+        </w:rPr>
+        <w:t>LEFT</w:t>
+      </w:r>
+    </w:p>
+    <w:p>
+      <w:pPr>
+        <w:rPr>
+          <w:lang w:bidi="ar-EG"/>
+        </w:rPr>
+      </w:pPr>
+      <w:r>
+        <w:rPr>
+          <w:lang w:bidi="ar-EG"/>
+        </w:rPr>
+        <w:t>Returns a number of characters starting from the left</w:t>
+      </w:r>
+    </w:p>
+    <w:p>
+      <w:pPr>
+        <w:rPr>
+          <w:lang w:bidi="ar-EG"/>
+        </w:rPr>
+      </w:pPr>
+      <w:r>
+        <w:rPr>
+          <w:lang w:bidi="ar-EG"/>
+        </w:rPr>
+        <w:t>=</w:t>
+      </w:r>
+      <w:r>
+        <w:rPr>
+          <w:lang w:bidi="ar-EG"/>
+        </w:rPr>
+        <w:t>LEFT</w:t>
+      </w:r>
+      <w:r>
+        <w:rPr>
+          <w:lang w:bidi="ar-EG"/>
+        </w:rPr>
+        <w:t>({text}, {number_of_characters})</w:t>
+      </w:r>
+    </w:p>
+    <w:p>
+      <w:pPr>
+        <w:rPr>
+          <w:lang w:bidi="ar-EG"/>
+        </w:rPr>
+      </w:pPr>
+      <w:r>
+        <w:rPr>
+          <w:lang w:bidi="ar-EG"/>
+        </w:rPr>
+        <w:drawing>
+          <wp:inline distT="0" distB="0" distL="0" distR="0" wp14:anchorId="40DBCD06" wp14:editId="6D318208">
+            <wp:extent cx="2766300" cy="1303133"/>
+            <wp:effectExtent l="76200" t="76200" r="129540" b="125730"/>
+            <wp:docPr id="124079962" name="Picture 1" descr="A screenshot of a computer&#10;&#10;Description automatically generated"/>
+            <wp:cNvGraphicFramePr>
+              <a:graphicFrameLocks xmlns:a="http://schemas.openxmlformats.org/drawingml/2006/main" noChangeAspect="1"/>
+            </wp:cNvGraphicFramePr>
+            <a:graphic xmlns:a="http://schemas.openxmlformats.org/drawingml/2006/main">
+              <a:graphicData uri="http://schemas.openxmlformats.org/drawingml/2006/picture">
+                <pic:pic xmlns:pic="http://schemas.openxmlformats.org/drawingml/2006/picture">
+                  <pic:nvPicPr>
+                    <pic:cNvPr id="124079962" name="Picture 1" descr="A screenshot of a computer&#10;&#10;Description automatically generated"/>
+                    <pic:cNvPicPr/>
+                  </pic:nvPicPr>
+                  <pic:blipFill>
+                    <a:blip r:embed="rId33"/>
+                    <a:stretch>
+                      <a:fillRect/>
+                    </a:stretch>
+                  </pic:blipFill>
+                  <pic:spPr>
+                    <a:xfrm>
+                      <a:off x="0" y="0"/>
+                      <a:ext cx="2766300" cy="1303133"/>
+                    </a:xfrm>
+                    <a:prstGeom prst="rect">
+                      <a:avLst/>
+                    </a:prstGeom>
+                    <a:ln w="38100" cap="sq">
+                      <a:solidFill>
+                        <a:srgbClr val="000000"/>
+                      </a:solidFill>
+                      <a:prstDash val="solid"/>
+                      <a:miter lim="800000"/>
+                    </a:ln>
+                    <a:effectLst>
+                      <a:outerShdw blurRad="50800" dist="38100" dir="2700000" algn="tl" rotWithShape="0">
+                        <a:srgbClr val="000000">
+                          <a:alpha val="43000"/>
+                        </a:srgbClr>
+                      </a:outerShdw>
+                    </a:effectLst>
+                  </pic:spPr>
+                </pic:pic>
+              </a:graphicData>
+            </a:graphic>
+          </wp:inline>
+        </w:drawing>
+      </w:r>
+    </w:p>
+    <w:p>
+      <w:pPr>
+        <w:jc w:val="center"/>
+        <w:rPr>
+          <w:lang w:bidi="ar-EG"/>
+        </w:rPr>
+      </w:pPr>
+      <w:r>
+        <w:rPr>
+          <w:rStyle w:val="Heading2Char"/>
+          <w:lang w:bidi="ar-EG"/>
+        </w:rPr>
+        <w:t>@@@@@@@</w:t>
+      </w:r>
+    </w:p>
+    <w:p>
+      <w:pPr>
+        <w:pStyle w:val="Heading3"/>
+        <w:rPr>
+          <w:lang w:bidi="ar-EG"/>
+        </w:rPr>
+      </w:pPr>
+      <w:r>
+        <w:rPr>
+          <w:lang w:bidi="ar-EG"/>
+        </w:rPr>
+        <w:t>MID</w:t>
+      </w:r>
+    </w:p>
+    <w:p>
+      <w:pPr>
+        <w:rPr>
+          <w:lang w:bidi="ar-EG"/>
+        </w:rPr>
+      </w:pPr>
+      <w:r>
+        <w:rPr>
+          <w:lang w:bidi="ar-EG"/>
+        </w:rPr>
+        <w:t>Returns a number of characters starting from a given starting position</w:t>
+      </w:r>
+    </w:p>
+    <w:p>
+      <w:pPr>
+        <w:rPr>
+          <w:lang w:bidi="ar-EG"/>
+        </w:rPr>
+      </w:pPr>
+      <w:r>
+        <w:rPr>
+          <w:lang w:bidi="ar-EG"/>
+        </w:rPr>
+        <w:t>=</w:t>
+      </w:r>
+      <w:r>
+        <w:rPr>
+          <w:lang w:bidi="ar-EG"/>
+        </w:rPr>
+        <w:t>MID</w:t>
+      </w:r>
+      <w:r>
+        <w:rPr>
+          <w:lang w:bidi="ar-EG"/>
+        </w:rPr>
+        <w:t>({text},</w:t>
+      </w:r>
+      <w:r>
+        <w:rPr>
+          <w:lang w:bidi="ar-EG"/>
+        </w:rPr>
+        <w:t xml:space="preserve"> {starting_position},</w:t>
+      </w:r>
+      <w:r>
+        <w:rPr>
+          <w:lang w:bidi="ar-EG"/>
+        </w:rPr>
+        <w:t xml:space="preserve"> {number_of_characters})</w:t>
+      </w:r>
+    </w:p>
+    <w:p>
+      <w:pPr>
+        <w:rPr>
+          <w:lang w:bidi="ar-EG"/>
+        </w:rPr>
+      </w:pPr>
+      <w:r>
+        <w:rPr>
+          <w:lang w:bidi="ar-EG"/>
+        </w:rPr>
+        <w:drawing>
+          <wp:inline distT="0" distB="0" distL="0" distR="0" wp14:anchorId="45FA03FF" wp14:editId="6A6CD05C">
+            <wp:extent cx="2895851" cy="1234547"/>
+            <wp:effectExtent l="76200" t="76200" r="133350" b="137160"/>
+            <wp:docPr id="1100328534" name="Picture 1" descr="A screenshot of a computer&#10;&#10;Description automatically generated"/>
+            <wp:cNvGraphicFramePr>
+              <a:graphicFrameLocks xmlns:a="http://schemas.openxmlformats.org/drawingml/2006/main" noChangeAspect="1"/>
+            </wp:cNvGraphicFramePr>
+            <a:graphic xmlns:a="http://schemas.openxmlformats.org/drawingml/2006/main">
+              <a:graphicData uri="http://schemas.openxmlformats.org/drawingml/2006/picture">
+                <pic:pic xmlns:pic="http://schemas.openxmlformats.org/drawingml/2006/picture">
+                  <pic:nvPicPr>
+                    <pic:cNvPr id="1100328534" name="Picture 1" descr="A screenshot of a computer&#10;&#10;Description automatically generated"/>
+                    <pic:cNvPicPr/>
+                  </pic:nvPicPr>
+                  <pic:blipFill>
+                    <a:blip r:embed="rId34"/>
+                    <a:stretch>
+                      <a:fillRect/>
+                    </a:stretch>
+                  </pic:blipFill>
+                  <pic:spPr>
+                    <a:xfrm>
+                      <a:off x="0" y="0"/>
+                      <a:ext cx="2895851" cy="1234547"/>
+                    </a:xfrm>
+                    <a:prstGeom prst="rect">
+                      <a:avLst/>
+                    </a:prstGeom>
+                    <a:ln w="38100" cap="sq">
+                      <a:solidFill>
+                        <a:srgbClr val="000000"/>
+                      </a:solidFill>
+                      <a:prstDash val="solid"/>
+                      <a:miter lim="800000"/>
+                    </a:ln>
+                    <a:effectLst>
+                      <a:outerShdw blurRad="50800" dist="38100" dir="2700000" algn="tl" rotWithShape="0">
+                        <a:srgbClr val="000000">
+                          <a:alpha val="43000"/>
+                        </a:srgbClr>
+                      </a:outerShdw>
+                    </a:effectLst>
+                  </pic:spPr>
+                </pic:pic>
+              </a:graphicData>
+            </a:graphic>
+          </wp:inline>
+        </w:drawing>
+      </w:r>
+    </w:p>
+    <w:p>
+      <w:pPr>
+        <w:jc w:val="center"/>
+        <w:rPr>
+          <w:lang w:bidi="ar-EG"/>
+        </w:rPr>
+      </w:pPr>
+      <w:r>
+        <w:rPr>
+          <w:rStyle w:val="Heading2Char"/>
+          <w:lang w:bidi="ar-EG"/>
+        </w:rPr>
+        <w:t>@@@@@@@</w:t>
+      </w:r>
+    </w:p>
+    <w:p>
+      <w:pPr>
+        <w:pStyle w:val="Heading3"/>
         <w:rPr>
           <w:lang w:bidi="ar-EG"/>
         </w:rPr>
@@ -5859,7 +6378,7 @@
                     <pic:cNvPicPr/>
                   </pic:nvPicPr>
                   <pic:blipFill>
-                    <a:blip r:embed="rId30"/>
+                    <a:blip r:embed="rId35"/>
                     <a:stretch>
                       <a:fillRect/>
                     </a:stretch>
@@ -5904,6 +6423,7 @@
         <w:rPr>
           <w:lang w:bidi="ar-EG"/>
         </w:rPr>
+        <w:lastRenderedPageBreak/>
         <w:t>Ex:</w:t>
       </w:r>
       <w:r>
@@ -5976,7 +6496,843 @@
     <w:p>
       <w:pPr>
         <w:pStyle w:val="Heading3"/>
-        <w:spacing w:before="0"/>
+        <w:rPr>
+          <w:lang w:bidi="ar-EG"/>
+        </w:rPr>
+      </w:pPr>
+      <w:r>
+        <w:rPr>
+          <w:lang w:bidi="ar-EG"/>
+        </w:rPr>
+        <w:t>Date</w:t>
+      </w:r>
+    </w:p>
+    <w:p>
+      <w:pPr>
+        <w:rPr>
+          <w:lang w:bidi="ar-EG"/>
+        </w:rPr>
+      </w:pPr>
+      <w:r>
+        <w:rPr>
+          <w:lang w:bidi="ar-EG"/>
+        </w:rPr>
+        <w:t>Returns a date</w:t>
+      </w:r>
+    </w:p>
+    <w:p>
+      <w:pPr>
+        <w:rPr>
+          <w:lang w:bidi="ar-EG"/>
+        </w:rPr>
+      </w:pPr>
+      <w:r>
+        <w:rPr>
+          <w:lang w:bidi="ar-EG"/>
+        </w:rPr>
+        <w:t>=DATE({year}, {month}, {day})</w:t>
+      </w:r>
+    </w:p>
+    <w:p>
+      <w:pPr>
+        <w:rPr>
+          <w:lang w:bidi="ar-EG"/>
+        </w:rPr>
+      </w:pPr>
+      <w:r>
+        <w:rPr>
+          <w:lang w:bidi="ar-EG"/>
+        </w:rPr>
+        <w:drawing>
+          <wp:inline distT="0" distB="0" distL="0" distR="0" wp14:anchorId="64D3ADAE" wp14:editId="278212CF">
+            <wp:extent cx="3276884" cy="1783235"/>
+            <wp:effectExtent l="76200" t="76200" r="133350" b="140970"/>
+            <wp:docPr id="1799785305" name="Picture 1" descr="A screenshot of a computer&#10;&#10;Description automatically generated"/>
+            <wp:cNvGraphicFramePr>
+              <a:graphicFrameLocks xmlns:a="http://schemas.openxmlformats.org/drawingml/2006/main" noChangeAspect="1"/>
+            </wp:cNvGraphicFramePr>
+            <a:graphic xmlns:a="http://schemas.openxmlformats.org/drawingml/2006/main">
+              <a:graphicData uri="http://schemas.openxmlformats.org/drawingml/2006/picture">
+                <pic:pic xmlns:pic="http://schemas.openxmlformats.org/drawingml/2006/picture">
+                  <pic:nvPicPr>
+                    <pic:cNvPr id="1799785305" name="Picture 1" descr="A screenshot of a computer&#10;&#10;Description automatically generated"/>
+                    <pic:cNvPicPr/>
+                  </pic:nvPicPr>
+                  <pic:blipFill>
+                    <a:blip r:embed="rId36"/>
+                    <a:stretch>
+                      <a:fillRect/>
+                    </a:stretch>
+                  </pic:blipFill>
+                  <pic:spPr>
+                    <a:xfrm>
+                      <a:off x="0" y="0"/>
+                      <a:ext cx="3276884" cy="1783235"/>
+                    </a:xfrm>
+                    <a:prstGeom prst="rect">
+                      <a:avLst/>
+                    </a:prstGeom>
+                    <a:ln w="38100" cap="sq">
+                      <a:solidFill>
+                        <a:srgbClr val="000000"/>
+                      </a:solidFill>
+                      <a:prstDash val="solid"/>
+                      <a:miter lim="800000"/>
+                    </a:ln>
+                    <a:effectLst>
+                      <a:outerShdw blurRad="50800" dist="38100" dir="2700000" algn="tl" rotWithShape="0">
+                        <a:srgbClr val="000000">
+                          <a:alpha val="43000"/>
+                        </a:srgbClr>
+                      </a:outerShdw>
+                    </a:effectLst>
+                  </pic:spPr>
+                </pic:pic>
+              </a:graphicData>
+            </a:graphic>
+          </wp:inline>
+        </w:drawing>
+      </w:r>
+    </w:p>
+    <w:p>
+      <w:pPr>
+        <w:jc w:val="center"/>
+        <w:rPr>
+          <w:lang w:bidi="ar-EG"/>
+        </w:rPr>
+      </w:pPr>
+      <w:r>
+        <w:rPr>
+          <w:rStyle w:val="Heading2Char"/>
+          <w:lang w:bidi="ar-EG"/>
+        </w:rPr>
+        <w:t>@@@@@@@</w:t>
+      </w:r>
+    </w:p>
+    <w:p>
+      <w:pPr>
+        <w:pStyle w:val="Heading3"/>
+        <w:rPr>
+          <w:lang w:bidi="ar-EG"/>
+        </w:rPr>
+      </w:pPr>
+      <w:r>
+        <w:rPr>
+          <w:lang w:bidi="ar-EG"/>
+        </w:rPr>
+        <w:t>DAY</w:t>
+      </w:r>
+    </w:p>
+    <w:p>
+      <w:pPr>
+        <w:rPr>
+          <w:lang w:bidi="ar-EG"/>
+        </w:rPr>
+      </w:pPr>
+      <w:r>
+        <w:rPr>
+          <w:lang w:bidi="ar-EG"/>
+        </w:rPr>
+        <w:t xml:space="preserve">Returns a </w:t>
+      </w:r>
+      <w:r>
+        <w:rPr>
+          <w:lang w:bidi="ar-EG"/>
+        </w:rPr>
+        <w:t>day</w:t>
+      </w:r>
+    </w:p>
+    <w:p>
+      <w:pPr>
+        <w:rPr>
+          <w:lang w:bidi="ar-EG"/>
+        </w:rPr>
+      </w:pPr>
+      <w:r>
+        <w:rPr>
+          <w:lang w:bidi="ar-EG"/>
+        </w:rPr>
+        <w:t>=</w:t>
+      </w:r>
+      <w:r>
+        <w:rPr>
+          <w:lang w:bidi="ar-EG"/>
+        </w:rPr>
+        <w:t>DAY</w:t>
+      </w:r>
+      <w:r>
+        <w:rPr>
+          <w:lang w:bidi="ar-EG"/>
+        </w:rPr>
+        <w:t>(</w:t>
+      </w:r>
+      <w:r>
+        <w:rPr>
+          <w:lang w:bidi="ar-EG"/>
+        </w:rPr>
+        <w:t>{date</w:t>
+      </w:r>
+      <w:r>
+        <w:rPr>
+          <w:lang w:bidi="ar-EG"/>
+        </w:rPr>
+        <w:t>})</w:t>
+      </w:r>
+    </w:p>
+    <w:p>
+      <w:pPr>
+        <w:rPr>
+          <w:lang w:bidi="ar-EG"/>
+        </w:rPr>
+      </w:pPr>
+      <w:r>
+        <w:rPr>
+          <w:lang w:bidi="ar-EG"/>
+        </w:rPr>
+        <w:drawing>
+          <wp:inline distT="0" distB="0" distL="0" distR="0" wp14:anchorId="3BFC9C24" wp14:editId="6E1C8D7C">
+            <wp:extent cx="2804403" cy="1859441"/>
+            <wp:effectExtent l="76200" t="76200" r="129540" b="140970"/>
+            <wp:docPr id="237823601" name="Picture 1" descr="A screenshot of a computer&#10;&#10;Description automatically generated"/>
+            <wp:cNvGraphicFramePr>
+              <a:graphicFrameLocks xmlns:a="http://schemas.openxmlformats.org/drawingml/2006/main" noChangeAspect="1"/>
+            </wp:cNvGraphicFramePr>
+            <a:graphic xmlns:a="http://schemas.openxmlformats.org/drawingml/2006/main">
+              <a:graphicData uri="http://schemas.openxmlformats.org/drawingml/2006/picture">
+                <pic:pic xmlns:pic="http://schemas.openxmlformats.org/drawingml/2006/picture">
+                  <pic:nvPicPr>
+                    <pic:cNvPr id="237823601" name="Picture 1" descr="A screenshot of a computer&#10;&#10;Description automatically generated"/>
+                    <pic:cNvPicPr/>
+                  </pic:nvPicPr>
+                  <pic:blipFill>
+                    <a:blip r:embed="rId37"/>
+                    <a:stretch>
+                      <a:fillRect/>
+                    </a:stretch>
+                  </pic:blipFill>
+                  <pic:spPr>
+                    <a:xfrm>
+                      <a:off x="0" y="0"/>
+                      <a:ext cx="2804403" cy="1859441"/>
+                    </a:xfrm>
+                    <a:prstGeom prst="rect">
+                      <a:avLst/>
+                    </a:prstGeom>
+                    <a:ln w="38100" cap="sq">
+                      <a:solidFill>
+                        <a:srgbClr val="000000"/>
+                      </a:solidFill>
+                      <a:prstDash val="solid"/>
+                      <a:miter lim="800000"/>
+                    </a:ln>
+                    <a:effectLst>
+                      <a:outerShdw blurRad="50800" dist="38100" dir="2700000" algn="tl" rotWithShape="0">
+                        <a:srgbClr val="000000">
+                          <a:alpha val="43000"/>
+                        </a:srgbClr>
+                      </a:outerShdw>
+                    </a:effectLst>
+                  </pic:spPr>
+                </pic:pic>
+              </a:graphicData>
+            </a:graphic>
+          </wp:inline>
+        </w:drawing>
+      </w:r>
+    </w:p>
+    <w:p>
+      <w:pPr>
+        <w:jc w:val="center"/>
+        <w:rPr>
+          <w:lang w:bidi="ar-EG"/>
+        </w:rPr>
+      </w:pPr>
+      <w:r>
+        <w:rPr>
+          <w:rStyle w:val="Heading2Char"/>
+          <w:lang w:bidi="ar-EG"/>
+        </w:rPr>
+        <w:t>@@@@@@@</w:t>
+      </w:r>
+    </w:p>
+    <w:p>
+      <w:pPr>
+        <w:pStyle w:val="Heading3"/>
+        <w:rPr>
+          <w:lang w:bidi="ar-EG"/>
+        </w:rPr>
+      </w:pPr>
+      <w:r>
+        <w:rPr>
+          <w:lang w:bidi="ar-EG"/>
+        </w:rPr>
+        <w:t>MONTH</w:t>
+      </w:r>
+    </w:p>
+    <w:p>
+      <w:pPr>
+        <w:rPr>
+          <w:lang w:bidi="ar-EG"/>
+        </w:rPr>
+      </w:pPr>
+      <w:r>
+        <w:rPr>
+          <w:lang w:bidi="ar-EG"/>
+        </w:rPr>
+        <w:t xml:space="preserve">Returns a </w:t>
+      </w:r>
+      <w:r>
+        <w:rPr>
+          <w:lang w:bidi="ar-EG"/>
+        </w:rPr>
+        <w:t>month</w:t>
+      </w:r>
+    </w:p>
+    <w:p>
+      <w:pPr>
+        <w:rPr>
+          <w:lang w:bidi="ar-EG"/>
+        </w:rPr>
+      </w:pPr>
+      <w:r>
+        <w:rPr>
+          <w:lang w:bidi="ar-EG"/>
+        </w:rPr>
+        <w:t>=</w:t>
+      </w:r>
+      <w:r>
+        <w:rPr>
+          <w:lang w:bidi="ar-EG"/>
+        </w:rPr>
+        <w:t>MONTH</w:t>
+      </w:r>
+      <w:r>
+        <w:rPr>
+          <w:lang w:bidi="ar-EG"/>
+        </w:rPr>
+        <w:t>({date})</w:t>
+      </w:r>
+    </w:p>
+    <w:p>
+      <w:pPr>
+        <w:rPr>
+          <w:lang w:bidi="ar-EG"/>
+        </w:rPr>
+      </w:pPr>
+      <w:r>
+        <w:rPr>
+          <w:lang w:bidi="ar-EG"/>
+        </w:rPr>
+        <w:lastRenderedPageBreak/>
+        <w:drawing>
+          <wp:inline distT="0" distB="0" distL="0" distR="0" wp14:anchorId="413144B6" wp14:editId="7821CF1A">
+            <wp:extent cx="2880610" cy="1897544"/>
+            <wp:effectExtent l="76200" t="76200" r="129540" b="140970"/>
+            <wp:docPr id="932182" name="Picture 1" descr="A screenshot of a computer&#10;&#10;Description automatically generated"/>
+            <wp:cNvGraphicFramePr>
+              <a:graphicFrameLocks xmlns:a="http://schemas.openxmlformats.org/drawingml/2006/main" noChangeAspect="1"/>
+            </wp:cNvGraphicFramePr>
+            <a:graphic xmlns:a="http://schemas.openxmlformats.org/drawingml/2006/main">
+              <a:graphicData uri="http://schemas.openxmlformats.org/drawingml/2006/picture">
+                <pic:pic xmlns:pic="http://schemas.openxmlformats.org/drawingml/2006/picture">
+                  <pic:nvPicPr>
+                    <pic:cNvPr id="932182" name="Picture 1" descr="A screenshot of a computer&#10;&#10;Description automatically generated"/>
+                    <pic:cNvPicPr/>
+                  </pic:nvPicPr>
+                  <pic:blipFill>
+                    <a:blip r:embed="rId38"/>
+                    <a:stretch>
+                      <a:fillRect/>
+                    </a:stretch>
+                  </pic:blipFill>
+                  <pic:spPr>
+                    <a:xfrm>
+                      <a:off x="0" y="0"/>
+                      <a:ext cx="2880610" cy="1897544"/>
+                    </a:xfrm>
+                    <a:prstGeom prst="rect">
+                      <a:avLst/>
+                    </a:prstGeom>
+                    <a:ln w="38100" cap="sq">
+                      <a:solidFill>
+                        <a:srgbClr val="000000"/>
+                      </a:solidFill>
+                      <a:prstDash val="solid"/>
+                      <a:miter lim="800000"/>
+                    </a:ln>
+                    <a:effectLst>
+                      <a:outerShdw blurRad="50800" dist="38100" dir="2700000" algn="tl" rotWithShape="0">
+                        <a:srgbClr val="000000">
+                          <a:alpha val="43000"/>
+                        </a:srgbClr>
+                      </a:outerShdw>
+                    </a:effectLst>
+                  </pic:spPr>
+                </pic:pic>
+              </a:graphicData>
+            </a:graphic>
+          </wp:inline>
+        </w:drawing>
+      </w:r>
+    </w:p>
+    <w:p>
+      <w:pPr>
+        <w:jc w:val="center"/>
+        <w:rPr>
+          <w:lang w:bidi="ar-EG"/>
+        </w:rPr>
+      </w:pPr>
+      <w:r>
+        <w:rPr>
+          <w:rStyle w:val="Heading2Char"/>
+          <w:lang w:bidi="ar-EG"/>
+        </w:rPr>
+        <w:t>@@@@@@@</w:t>
+      </w:r>
+    </w:p>
+    <w:p>
+      <w:pPr>
+        <w:pStyle w:val="Heading3"/>
+        <w:rPr>
+          <w:lang w:bidi="ar-EG"/>
+        </w:rPr>
+      </w:pPr>
+      <w:r>
+        <w:rPr>
+          <w:lang w:bidi="ar-EG"/>
+        </w:rPr>
+        <w:t>YEAR</w:t>
+      </w:r>
+    </w:p>
+    <w:p>
+      <w:pPr>
+        <w:rPr>
+          <w:lang w:bidi="ar-EG"/>
+        </w:rPr>
+      </w:pPr>
+      <w:r>
+        <w:rPr>
+          <w:lang w:bidi="ar-EG"/>
+        </w:rPr>
+        <w:t>Returns a year</w:t>
+      </w:r>
+    </w:p>
+    <w:p>
+      <w:pPr>
+        <w:rPr>
+          <w:lang w:bidi="ar-EG"/>
+        </w:rPr>
+      </w:pPr>
+      <w:r>
+        <w:rPr>
+          <w:lang w:bidi="ar-EG"/>
+        </w:rPr>
+        <w:t>=</w:t>
+      </w:r>
+      <w:r>
+        <w:rPr>
+          <w:lang w:bidi="ar-EG"/>
+        </w:rPr>
+        <w:t>YEAR</w:t>
+      </w:r>
+      <w:r>
+        <w:rPr>
+          <w:lang w:bidi="ar-EG"/>
+        </w:rPr>
+        <w:t>({date})</w:t>
+      </w:r>
+    </w:p>
+    <w:p>
+      <w:pPr>
+        <w:rPr>
+          <w:lang w:bidi="ar-EG"/>
+        </w:rPr>
+      </w:pPr>
+      <w:r>
+        <w:rPr>
+          <w:lang w:bidi="ar-EG"/>
+        </w:rPr>
+        <w:drawing>
+          <wp:inline distT="0" distB="0" distL="0" distR="0" wp14:anchorId="1EB1526E" wp14:editId="13B3F5B1">
+            <wp:extent cx="2751058" cy="1928027"/>
+            <wp:effectExtent l="76200" t="76200" r="125730" b="129540"/>
+            <wp:docPr id="1992033078" name="Picture 1" descr="A screenshot of a computer&#10;&#10;Description automatically generated"/>
+            <wp:cNvGraphicFramePr>
+              <a:graphicFrameLocks xmlns:a="http://schemas.openxmlformats.org/drawingml/2006/main" noChangeAspect="1"/>
+            </wp:cNvGraphicFramePr>
+            <a:graphic xmlns:a="http://schemas.openxmlformats.org/drawingml/2006/main">
+              <a:graphicData uri="http://schemas.openxmlformats.org/drawingml/2006/picture">
+                <pic:pic xmlns:pic="http://schemas.openxmlformats.org/drawingml/2006/picture">
+                  <pic:nvPicPr>
+                    <pic:cNvPr id="1992033078" name="Picture 1" descr="A screenshot of a computer&#10;&#10;Description automatically generated"/>
+                    <pic:cNvPicPr/>
+                  </pic:nvPicPr>
+                  <pic:blipFill>
+                    <a:blip r:embed="rId39"/>
+                    <a:stretch>
+                      <a:fillRect/>
+                    </a:stretch>
+                  </pic:blipFill>
+                  <pic:spPr>
+                    <a:xfrm>
+                      <a:off x="0" y="0"/>
+                      <a:ext cx="2751058" cy="1928027"/>
+                    </a:xfrm>
+                    <a:prstGeom prst="rect">
+                      <a:avLst/>
+                    </a:prstGeom>
+                    <a:ln w="38100" cap="sq">
+                      <a:solidFill>
+                        <a:srgbClr val="000000"/>
+                      </a:solidFill>
+                      <a:prstDash val="solid"/>
+                      <a:miter lim="800000"/>
+                    </a:ln>
+                    <a:effectLst>
+                      <a:outerShdw blurRad="50800" dist="38100" dir="2700000" algn="tl" rotWithShape="0">
+                        <a:srgbClr val="000000">
+                          <a:alpha val="43000"/>
+                        </a:srgbClr>
+                      </a:outerShdw>
+                    </a:effectLst>
+                  </pic:spPr>
+                </pic:pic>
+              </a:graphicData>
+            </a:graphic>
+          </wp:inline>
+        </w:drawing>
+      </w:r>
+    </w:p>
+    <w:p>
+      <w:pPr>
+        <w:jc w:val="center"/>
+        <w:rPr>
+          <w:lang w:bidi="ar-EG"/>
+        </w:rPr>
+      </w:pPr>
+      <w:r>
+        <w:rPr>
+          <w:rStyle w:val="Heading2Char"/>
+          <w:lang w:bidi="ar-EG"/>
+        </w:rPr>
+        <w:t>@@@@@@@</w:t>
+      </w:r>
+    </w:p>
+    <w:p>
+      <w:pPr>
+        <w:pStyle w:val="Heading3"/>
+        <w:rPr>
+          <w:lang w:bidi="ar-EG"/>
+        </w:rPr>
+      </w:pPr>
+      <w:r>
+        <w:rPr>
+          <w:lang w:bidi="ar-EG"/>
+        </w:rPr>
+        <w:t>EDATE</w:t>
+      </w:r>
+    </w:p>
+    <w:p>
+      <w:pPr>
+        <w:rPr>
+          <w:lang w:bidi="ar-EG"/>
+        </w:rPr>
+      </w:pPr>
+      <w:r>
+        <w:rPr>
+          <w:lang w:bidi="ar-EG"/>
+        </w:rPr>
+        <w:t>Roll-forward given date</w:t>
+      </w:r>
+    </w:p>
+    <w:p>
+      <w:pPr>
+        <w:rPr>
+          <w:lang w:bidi="ar-EG"/>
+        </w:rPr>
+      </w:pPr>
+      <w:r>
+        <w:rPr>
+          <w:lang w:bidi="ar-EG"/>
+        </w:rPr>
+        <w:t>=EDATE({start_date}, {number_of_months})</w:t>
+      </w:r>
+    </w:p>
+    <w:p>
+      <w:pPr>
+        <w:rPr>
+          <w:lang w:bidi="ar-EG"/>
+        </w:rPr>
+      </w:pPr>
+      <w:r>
+        <w:rPr>
+          <w:lang w:bidi="ar-EG"/>
+        </w:rPr>
+        <w:drawing>
+          <wp:inline distT="0" distB="0" distL="0" distR="0" wp14:anchorId="3BAD3507" wp14:editId="7ED8346A">
+            <wp:extent cx="3109229" cy="1569856"/>
+            <wp:effectExtent l="76200" t="76200" r="129540" b="125730"/>
+            <wp:docPr id="1813269480" name="Picture 1" descr="A screenshot of a computer&#10;&#10;Description automatically generated"/>
+            <wp:cNvGraphicFramePr>
+              <a:graphicFrameLocks xmlns:a="http://schemas.openxmlformats.org/drawingml/2006/main" noChangeAspect="1"/>
+            </wp:cNvGraphicFramePr>
+            <a:graphic xmlns:a="http://schemas.openxmlformats.org/drawingml/2006/main">
+              <a:graphicData uri="http://schemas.openxmlformats.org/drawingml/2006/picture">
+                <pic:pic xmlns:pic="http://schemas.openxmlformats.org/drawingml/2006/picture">
+                  <pic:nvPicPr>
+                    <pic:cNvPr id="1813269480" name="Picture 1" descr="A screenshot of a computer&#10;&#10;Description automatically generated"/>
+                    <pic:cNvPicPr/>
+                  </pic:nvPicPr>
+                  <pic:blipFill>
+                    <a:blip r:embed="rId40"/>
+                    <a:stretch>
+                      <a:fillRect/>
+                    </a:stretch>
+                  </pic:blipFill>
+                  <pic:spPr>
+                    <a:xfrm>
+                      <a:off x="0" y="0"/>
+                      <a:ext cx="3109229" cy="1569856"/>
+                    </a:xfrm>
+                    <a:prstGeom prst="rect">
+                      <a:avLst/>
+                    </a:prstGeom>
+                    <a:ln w="38100" cap="sq">
+                      <a:solidFill>
+                        <a:srgbClr val="000000"/>
+                      </a:solidFill>
+                      <a:prstDash val="solid"/>
+                      <a:miter lim="800000"/>
+                    </a:ln>
+                    <a:effectLst>
+                      <a:outerShdw blurRad="50800" dist="38100" dir="2700000" algn="tl" rotWithShape="0">
+                        <a:srgbClr val="000000">
+                          <a:alpha val="43000"/>
+                        </a:srgbClr>
+                      </a:outerShdw>
+                    </a:effectLst>
+                  </pic:spPr>
+                </pic:pic>
+              </a:graphicData>
+            </a:graphic>
+          </wp:inline>
+        </w:drawing>
+      </w:r>
+    </w:p>
+    <w:p>
+      <w:pPr>
+        <w:jc w:val="center"/>
+        <w:rPr>
+          <w:lang w:bidi="ar-EG"/>
+        </w:rPr>
+      </w:pPr>
+      <w:r>
+        <w:rPr>
+          <w:rStyle w:val="Heading2Char"/>
+          <w:lang w:bidi="ar-EG"/>
+        </w:rPr>
+        <w:t>@@@@@@@</w:t>
+      </w:r>
+    </w:p>
+    <w:p>
+      <w:pPr>
+        <w:pStyle w:val="Heading3"/>
+        <w:rPr>
+          <w:lang w:bidi="ar-EG"/>
+        </w:rPr>
+      </w:pPr>
+      <w:r>
+        <w:rPr>
+          <w:lang w:bidi="ar-EG"/>
+        </w:rPr>
+        <w:t>E</w:t>
+      </w:r>
+      <w:r>
+        <w:rPr>
+          <w:lang w:bidi="ar-EG"/>
+        </w:rPr>
+        <w:t>OMONTH</w:t>
+      </w:r>
+    </w:p>
+    <w:p>
+      <w:pPr>
+        <w:rPr>
+          <w:lang w:bidi="ar-EG"/>
+        </w:rPr>
+      </w:pPr>
+      <w:r>
+        <w:rPr>
+          <w:lang w:bidi="ar-EG"/>
+        </w:rPr>
+        <w:t>Returns the end of a given date</w:t>
+      </w:r>
+    </w:p>
+    <w:p>
+      <w:pPr>
+        <w:rPr>
+          <w:lang w:bidi="ar-EG"/>
+        </w:rPr>
+      </w:pPr>
+      <w:r>
+        <w:rPr>
+          <w:lang w:bidi="ar-EG"/>
+        </w:rPr>
+        <w:t>=E</w:t>
+      </w:r>
+      <w:r>
+        <w:rPr>
+          <w:lang w:bidi="ar-EG"/>
+        </w:rPr>
+        <w:t>OMONTH</w:t>
+      </w:r>
+      <w:r>
+        <w:rPr>
+          <w:lang w:bidi="ar-EG"/>
+        </w:rPr>
+        <w:t>({start_date}, {number_of_months})</w:t>
+      </w:r>
+    </w:p>
+    <w:p>
+      <w:pPr>
+        <w:rPr>
+          <w:lang w:bidi="ar-EG"/>
+        </w:rPr>
+      </w:pPr>
+      <w:r>
+        <w:rPr>
+          <w:lang w:bidi="ar-EG"/>
+        </w:rPr>
+        <w:lastRenderedPageBreak/>
+        <w:drawing>
+          <wp:inline distT="0" distB="0" distL="0" distR="0" wp14:anchorId="6F0AF8F3" wp14:editId="5F2BE16F">
+            <wp:extent cx="3238781" cy="1798476"/>
+            <wp:effectExtent l="76200" t="76200" r="133350" b="125730"/>
+            <wp:docPr id="772341799" name="Picture 1" descr="A screenshot of a computer&#10;&#10;Description automatically generated"/>
+            <wp:cNvGraphicFramePr>
+              <a:graphicFrameLocks xmlns:a="http://schemas.openxmlformats.org/drawingml/2006/main" noChangeAspect="1"/>
+            </wp:cNvGraphicFramePr>
+            <a:graphic xmlns:a="http://schemas.openxmlformats.org/drawingml/2006/main">
+              <a:graphicData uri="http://schemas.openxmlformats.org/drawingml/2006/picture">
+                <pic:pic xmlns:pic="http://schemas.openxmlformats.org/drawingml/2006/picture">
+                  <pic:nvPicPr>
+                    <pic:cNvPr id="772341799" name="Picture 1" descr="A screenshot of a computer&#10;&#10;Description automatically generated"/>
+                    <pic:cNvPicPr/>
+                  </pic:nvPicPr>
+                  <pic:blipFill>
+                    <a:blip r:embed="rId41"/>
+                    <a:stretch>
+                      <a:fillRect/>
+                    </a:stretch>
+                  </pic:blipFill>
+                  <pic:spPr>
+                    <a:xfrm>
+                      <a:off x="0" y="0"/>
+                      <a:ext cx="3238781" cy="1798476"/>
+                    </a:xfrm>
+                    <a:prstGeom prst="rect">
+                      <a:avLst/>
+                    </a:prstGeom>
+                    <a:ln w="38100" cap="sq">
+                      <a:solidFill>
+                        <a:srgbClr val="000000"/>
+                      </a:solidFill>
+                      <a:prstDash val="solid"/>
+                      <a:miter lim="800000"/>
+                    </a:ln>
+                    <a:effectLst>
+                      <a:outerShdw blurRad="50800" dist="38100" dir="2700000" algn="tl" rotWithShape="0">
+                        <a:srgbClr val="000000">
+                          <a:alpha val="43000"/>
+                        </a:srgbClr>
+                      </a:outerShdw>
+                    </a:effectLst>
+                  </pic:spPr>
+                </pic:pic>
+              </a:graphicData>
+            </a:graphic>
+          </wp:inline>
+        </w:drawing>
+      </w:r>
+    </w:p>
+    <w:p>
+      <w:pPr>
+        <w:rPr>
+          <w:lang w:bidi="ar-EG"/>
+        </w:rPr>
+      </w:pPr>
+      <w:r>
+        <w:rPr>
+          <w:lang w:bidi="ar-EG"/>
+        </w:rPr>
+        <w:drawing>
+          <wp:inline distT="0" distB="0" distL="0" distR="0" wp14:anchorId="31C198AF" wp14:editId="4CAF95E9">
+            <wp:extent cx="3139712" cy="1935648"/>
+            <wp:effectExtent l="76200" t="76200" r="137160" b="140970"/>
+            <wp:docPr id="1793754236" name="Picture 1" descr="A screenshot of a computer&#10;&#10;Description automatically generated"/>
+            <wp:cNvGraphicFramePr>
+              <a:graphicFrameLocks xmlns:a="http://schemas.openxmlformats.org/drawingml/2006/main" noChangeAspect="1"/>
+            </wp:cNvGraphicFramePr>
+            <a:graphic xmlns:a="http://schemas.openxmlformats.org/drawingml/2006/main">
+              <a:graphicData uri="http://schemas.openxmlformats.org/drawingml/2006/picture">
+                <pic:pic xmlns:pic="http://schemas.openxmlformats.org/drawingml/2006/picture">
+                  <pic:nvPicPr>
+                    <pic:cNvPr id="1793754236" name="Picture 1" descr="A screenshot of a computer&#10;&#10;Description automatically generated"/>
+                    <pic:cNvPicPr/>
+                  </pic:nvPicPr>
+                  <pic:blipFill>
+                    <a:blip r:embed="rId42"/>
+                    <a:stretch>
+                      <a:fillRect/>
+                    </a:stretch>
+                  </pic:blipFill>
+                  <pic:spPr>
+                    <a:xfrm>
+                      <a:off x="0" y="0"/>
+                      <a:ext cx="3139712" cy="1935648"/>
+                    </a:xfrm>
+                    <a:prstGeom prst="rect">
+                      <a:avLst/>
+                    </a:prstGeom>
+                    <a:ln w="38100" cap="sq">
+                      <a:solidFill>
+                        <a:srgbClr val="000000"/>
+                      </a:solidFill>
+                      <a:prstDash val="solid"/>
+                      <a:miter lim="800000"/>
+                    </a:ln>
+                    <a:effectLst>
+                      <a:outerShdw blurRad="50800" dist="38100" dir="2700000" algn="tl" rotWithShape="0">
+                        <a:srgbClr val="000000">
+                          <a:alpha val="43000"/>
+                        </a:srgbClr>
+                      </a:outerShdw>
+                    </a:effectLst>
+                  </pic:spPr>
+                </pic:pic>
+              </a:graphicData>
+            </a:graphic>
+          </wp:inline>
+        </w:drawing>
+      </w:r>
+    </w:p>
+    <w:p>
+      <w:pPr>
+        <w:jc w:val="center"/>
+        <w:rPr>
+          <w:lang w:bidi="ar-EG"/>
+        </w:rPr>
+      </w:pPr>
+      <w:r>
+        <w:rPr>
+          <w:rStyle w:val="Heading2Char"/>
+          <w:lang w:bidi="ar-EG"/>
+        </w:rPr>
+        <w:t>@@@@@@@</w:t>
+      </w:r>
+    </w:p>
+    <w:p>
+      <w:pPr>
+        <w:pStyle w:val="Heading3"/>
         <w:rPr>
           <w:lang w:bidi="ar-EG"/>
         </w:rPr>
@@ -6012,7 +7368,6 @@
           <w:noProof/>
           <w:lang w:bidi="ar-EG"/>
         </w:rPr>
-        <w:lastRenderedPageBreak/>
         <w:drawing>
           <wp:inline distT="0" distB="0" distL="0" distR="0" wp14:anchorId="61D562DF" wp14:editId="5F7F3FF2">
             <wp:extent cx="3231160" cy="2133785"/>
@@ -6029,7 +7384,7 @@
                     <pic:cNvPicPr/>
                   </pic:nvPicPr>
                   <pic:blipFill>
-                    <a:blip r:embed="rId31"/>
+                    <a:blip r:embed="rId43"/>
                     <a:stretch>
                       <a:fillRect/>
                     </a:stretch>
@@ -6082,7 +7437,6 @@
     <w:p>
       <w:pPr>
         <w:pStyle w:val="Heading3"/>
-        <w:spacing w:before="0"/>
         <w:rPr>
           <w:lang w:bidi="ar-EG"/>
         </w:rPr>
@@ -6312,6 +7666,7 @@
       </w:pPr>
       <w:r>
         <w:rPr>
+          <w:noProof/>
           <w:lang w:bidi="ar-EG"/>
         </w:rPr>
         <w:drawing>
@@ -6330,7 +7685,7 @@
                     <pic:cNvPicPr/>
                   </pic:nvPicPr>
                   <pic:blipFill>
-                    <a:blip r:embed="rId32"/>
+                    <a:blip r:embed="rId44"/>
                     <a:stretch>
                       <a:fillRect/>
                     </a:stretch>
@@ -6463,7 +7818,7 @@
                     <pic:cNvPicPr/>
                   </pic:nvPicPr>
                   <pic:blipFill>
-                    <a:blip r:embed="rId33"/>
+                    <a:blip r:embed="rId45"/>
                     <a:stretch>
                       <a:fillRect/>
                     </a:stretch>
@@ -6548,7 +7903,7 @@
                     <pic:cNvPicPr/>
                   </pic:nvPicPr>
                   <pic:blipFill>
-                    <a:blip r:embed="rId34"/>
+                    <a:blip r:embed="rId46"/>
                     <a:stretch>
                       <a:fillRect/>
                     </a:stretch>
@@ -6633,7 +7988,7 @@
                     <pic:cNvPicPr/>
                   </pic:nvPicPr>
                   <pic:blipFill>
-                    <a:blip r:embed="rId35"/>
+                    <a:blip r:embed="rId47"/>
                     <a:stretch>
                       <a:fillRect/>
                     </a:stretch>
@@ -6935,7 +8290,19 @@
         <w:rPr>
           <w:lang w:bidi="ar-EG"/>
         </w:rPr>
-        <w:t>Ctrl + E: Auto fill below rows</w:t>
+        <w:t>Ctrl + E</w:t>
+      </w:r>
+      <w:r>
+        <w:rPr>
+          <w:lang w:bidi="ar-EG"/>
+        </w:rPr>
+        <w:t xml:space="preserve"> </w:t>
+      </w:r>
+      <w:r>
+        <w:rPr>
+          <w:lang w:bidi="ar-EG"/>
+        </w:rPr>
+        <w:t>: Auto fill below rows</w:t>
       </w:r>
     </w:p>
     <w:p>
@@ -6978,7 +8345,7 @@
                     <pic:cNvPicPr/>
                   </pic:nvPicPr>
                   <pic:blipFill>
-                    <a:blip r:embed="rId36"/>
+                    <a:blip r:embed="rId48"/>
                     <a:stretch>
                       <a:fillRect/>
                     </a:stretch>
@@ -7053,7 +8420,7 @@
                     <pic:cNvPicPr/>
                   </pic:nvPicPr>
                   <pic:blipFill>
-                    <a:blip r:embed="rId37"/>
+                    <a:blip r:embed="rId49"/>
                     <a:stretch>
                       <a:fillRect/>
                     </a:stretch>
@@ -7114,7 +8481,19 @@
           <w:lang w:bidi="ar-EG"/>
         </w:rPr>
         <w:lastRenderedPageBreak/>
-        <w:t>Alt + F1: quick chart</w:t>
+        <w:t>Alt + F1</w:t>
+      </w:r>
+      <w:r>
+        <w:rPr>
+          <w:lang w:bidi="ar-EG"/>
+        </w:rPr>
+        <w:t xml:space="preserve"> </w:t>
+      </w:r>
+      <w:r>
+        <w:rPr>
+          <w:lang w:bidi="ar-EG"/>
+        </w:rPr>
+        <w:t>: quick chart</w:t>
       </w:r>
     </w:p>
     <w:p>
@@ -7144,7 +8523,7 @@
                     <pic:cNvPicPr/>
                   </pic:nvPicPr>
                   <pic:blipFill>
-                    <a:blip r:embed="rId38"/>
+                    <a:blip r:embed="rId50"/>
                     <a:stretch>
                       <a:fillRect/>
                     </a:stretch>
@@ -7204,7 +8583,19 @@
         <w:rPr>
           <w:lang w:bidi="ar-EG"/>
         </w:rPr>
-        <w:t>Alt + =: Auto sum</w:t>
+        <w:t>Alt + =</w:t>
+      </w:r>
+      <w:r>
+        <w:rPr>
+          <w:lang w:bidi="ar-EG"/>
+        </w:rPr>
+        <w:t xml:space="preserve"> </w:t>
+      </w:r>
+      <w:r>
+        <w:rPr>
+          <w:lang w:bidi="ar-EG"/>
+        </w:rPr>
+        <w:t>: Auto sum</w:t>
       </w:r>
     </w:p>
     <w:p>
@@ -7247,7 +8638,7 @@
                     <pic:cNvPicPr/>
                   </pic:nvPicPr>
                   <pic:blipFill>
-                    <a:blip r:embed="rId39"/>
+                    <a:blip r:embed="rId51"/>
                     <a:stretch>
                       <a:fillRect/>
                     </a:stretch>
@@ -7323,7 +8714,7 @@
                     <pic:cNvPicPr/>
                   </pic:nvPicPr>
                   <pic:blipFill>
-                    <a:blip r:embed="rId40"/>
+                    <a:blip r:embed="rId52"/>
                     <a:stretch>
                       <a:fillRect/>
                     </a:stretch>
@@ -7447,7 +8838,7 @@
           <w:lang w:bidi="ar-EG"/>
         </w:rPr>
       </w:pPr>
-      <w:hyperlink r:id="rId41" w:history="1">
+      <w:hyperlink r:id="rId53" w:history="1">
         <w:r>
           <w:rPr>
             <w:rStyle w:val="Hyperlink"/>
@@ -7484,7 +8875,7 @@
           <w:lang w:bidi="ar-EG"/>
         </w:rPr>
       </w:pPr>
-      <w:hyperlink r:id="rId42" w:history="1">
+      <w:hyperlink r:id="rId54" w:history="1">
         <w:r>
           <w:rPr>
             <w:rStyle w:val="Hyperlink"/>
@@ -7519,7 +8910,7 @@
           <w:lang w:bidi="ar-EG"/>
         </w:rPr>
       </w:pPr>
-      <w:hyperlink r:id="rId43" w:history="1">
+      <w:hyperlink r:id="rId55" w:history="1">
         <w:r>
           <w:rPr>
             <w:rStyle w:val="Hyperlink"/>
@@ -7556,7 +8947,7 @@
           <w:lang w:bidi="ar-EG"/>
         </w:rPr>
       </w:pPr>
-      <w:hyperlink r:id="rId44" w:history="1">
+      <w:hyperlink r:id="rId56" w:history="1">
         <w:r>
           <w:rPr>
             <w:rStyle w:val="Hyperlink"/>
@@ -12090,7 +13481,7 @@
   <w:style w:type="paragraph" w:default="1" w:styleId="Normal">
     <w:name w:val="Normal"/>
     <w:qFormat/>
-    <w:rsid w:val="00187F2D"/>
+    <w:rsid w:val="008B0C29"/>
     <w:pPr>
       <w:spacing w:after="0"/>
     </w:pPr>
@@ -12152,11 +13543,10 @@
     <w:uiPriority w:val="9"/>
     <w:unhideWhenUsed/>
     <w:qFormat/>
-    <w:rsid w:val="006265CB"/>
+    <w:rsid w:val="00406D50"/>
     <w:pPr>
       <w:keepNext/>
       <w:keepLines/>
-      <w:spacing w:before="40"/>
       <w:outlineLvl w:val="2"/>
     </w:pPr>
     <w:rPr>
@@ -12238,7 +13628,7 @@
     <w:basedOn w:val="DefaultParagraphFont"/>
     <w:link w:val="Heading3"/>
     <w:uiPriority w:val="9"/>
-    <w:rsid w:val="006265CB"/>
+    <w:rsid w:val="00406D50"/>
     <w:rPr>
       <w:rFonts w:eastAsiaTheme="majorEastAsia" w:cstheme="majorBidi"/>
       <w:b/>

</xml_diff>